<commit_message>
User Manual - Front End
Created Cover Page
</commit_message>
<xml_diff>
--- a/documentation/softdev/User Manual - Front End.docx
+++ b/documentation/softdev/User Manual - Front End.docx
@@ -2,7 +2,271 @@
 <file path=word/document.xml><?xml version="1.0" encoding="utf-8"?>
 <w:document xmlns:ve="http://schemas.openxmlformats.org/markup-compatibility/2006" xmlns:o="urn:schemas-microsoft-com:office:office" xmlns:r="http://schemas.openxmlformats.org/officeDocument/2006/relationships" xmlns:m="http://schemas.openxmlformats.org/officeDocument/2006/math" xmlns:v="urn:schemas-microsoft-com:vml" xmlns:wp="http://schemas.openxmlformats.org/drawingml/2006/wordprocessingDrawing" xmlns:w10="urn:schemas-microsoft-com:office:word" xmlns:w="http://schemas.openxmlformats.org/wordprocessingml/2006/main" xmlns:wne="http://schemas.microsoft.com/office/word/2006/wordml">
   <w:body>
+    <w:p>
+      <w:pPr>
+        <w:jc w:val="center"/>
+      </w:pPr>
+    </w:p>
+    <w:p>
+      <w:pPr>
+        <w:jc w:val="center"/>
+      </w:pPr>
+    </w:p>
+    <w:p>
+      <w:pPr>
+        <w:jc w:val="center"/>
+      </w:pPr>
+    </w:p>
+    <w:p>
+      <w:pPr>
+        <w:jc w:val="center"/>
+      </w:pPr>
+    </w:p>
+    <w:p>
+      <w:pPr>
+        <w:jc w:val="center"/>
+      </w:pPr>
+    </w:p>
+    <w:p>
+      <w:pPr>
+        <w:jc w:val="center"/>
+      </w:pPr>
+    </w:p>
+    <w:p>
+      <w:r>
+        <w:rPr>
+          <w:noProof/>
+        </w:rPr>
+        <w:drawing>
+          <wp:inline distT="0" distB="0" distL="0" distR="0">
+            <wp:extent cx="5943600" cy="2195830"/>
+            <wp:effectExtent l="19050" t="0" r="0" b="0"/>
+            <wp:docPr id="2" name="Picture 2" descr="C:\Users\HP DV4\Documents\GitHub\apc-softdev-it111-02\application\jfk\frontend\web\images\jfkLogo.jpg"/>
+            <wp:cNvGraphicFramePr>
+              <a:graphicFrameLocks xmlns:a="http://schemas.openxmlformats.org/drawingml/2006/main" noChangeAspect="1"/>
+            </wp:cNvGraphicFramePr>
+            <a:graphic xmlns:a="http://schemas.openxmlformats.org/drawingml/2006/main">
+              <a:graphicData uri="http://schemas.openxmlformats.org/drawingml/2006/picture">
+                <pic:pic xmlns:pic="http://schemas.openxmlformats.org/drawingml/2006/picture">
+                  <pic:nvPicPr>
+                    <pic:cNvPr id="0" name="Picture 2" descr="C:\Users\HP DV4\Documents\GitHub\apc-softdev-it111-02\application\jfk\frontend\web\images\jfkLogo.jpg"/>
+                    <pic:cNvPicPr>
+                      <a:picLocks noChangeAspect="1" noChangeArrowheads="1"/>
+                    </pic:cNvPicPr>
+                  </pic:nvPicPr>
+                  <pic:blipFill>
+                    <a:blip r:embed="rId4"/>
+                    <a:srcRect/>
+                    <a:stretch>
+                      <a:fillRect/>
+                    </a:stretch>
+                  </pic:blipFill>
+                  <pic:spPr bwMode="auto">
+                    <a:xfrm>
+                      <a:off x="0" y="0"/>
+                      <a:ext cx="5943600" cy="2195830"/>
+                    </a:xfrm>
+                    <a:prstGeom prst="rect">
+                      <a:avLst/>
+                    </a:prstGeom>
+                    <a:noFill/>
+                    <a:ln w="9525">
+                      <a:noFill/>
+                      <a:miter lim="800000"/>
+                      <a:headEnd/>
+                      <a:tailEnd/>
+                    </a:ln>
+                  </pic:spPr>
+                </pic:pic>
+              </a:graphicData>
+            </a:graphic>
+          </wp:inline>
+        </w:drawing>
+      </w:r>
+    </w:p>
     <w:p/>
+    <w:p/>
+    <w:p>
+      <w:pPr>
+        <w:jc w:val="center"/>
+        <w:rPr>
+          <w:b/>
+          <w:sz w:val="48"/>
+          <w:szCs w:val="48"/>
+        </w:rPr>
+      </w:pPr>
+      <w:r>
+        <w:rPr>
+          <w:b/>
+          <w:sz w:val="48"/>
+          <w:szCs w:val="48"/>
+        </w:rPr>
+        <w:t>JFK (JOY FOR KIDS) UNIVERSAL FOUNDATION DONATION AND SHOPPING CART SYSTEM</w:t>
+      </w:r>
+    </w:p>
+    <w:p>
+      <w:pPr>
+        <w:jc w:val="center"/>
+      </w:pPr>
+    </w:p>
+    <w:p>
+      <w:pPr>
+        <w:jc w:val="center"/>
+        <w:rPr>
+          <w:sz w:val="48"/>
+          <w:szCs w:val="48"/>
+        </w:rPr>
+      </w:pPr>
+      <w:r>
+        <w:rPr>
+          <w:sz w:val="48"/>
+          <w:szCs w:val="48"/>
+        </w:rPr>
+        <w:t>USER MANUAL – FRONT END</w:t>
+      </w:r>
+    </w:p>
+    <w:p>
+      <w:pPr>
+        <w:jc w:val="center"/>
+        <w:rPr>
+          <w:sz w:val="56"/>
+          <w:szCs w:val="56"/>
+        </w:rPr>
+      </w:pPr>
+    </w:p>
+    <w:p>
+      <w:pPr>
+        <w:pStyle w:val="NoSpacing"/>
+        <w:jc w:val="center"/>
+        <w:rPr>
+          <w:sz w:val="24"/>
+          <w:szCs w:val="24"/>
+        </w:rPr>
+      </w:pPr>
+      <w:r>
+        <w:rPr>
+          <w:sz w:val="24"/>
+          <w:szCs w:val="24"/>
+        </w:rPr>
+        <w:t>MEMBERS:</w:t>
+      </w:r>
+    </w:p>
+    <w:p>
+      <w:pPr>
+        <w:pStyle w:val="NoSpacing"/>
+        <w:jc w:val="center"/>
+        <w:rPr>
+          <w:sz w:val="24"/>
+          <w:szCs w:val="24"/>
+        </w:rPr>
+      </w:pPr>
+    </w:p>
+    <w:p>
+      <w:pPr>
+        <w:pStyle w:val="NoSpacing"/>
+        <w:jc w:val="center"/>
+        <w:rPr>
+          <w:sz w:val="24"/>
+          <w:szCs w:val="24"/>
+        </w:rPr>
+      </w:pPr>
+      <w:r>
+        <w:rPr>
+          <w:sz w:val="24"/>
+          <w:szCs w:val="24"/>
+        </w:rPr>
+        <w:t>LOIS ANNE G. LOGRONIO</w:t>
+      </w:r>
+    </w:p>
+    <w:p>
+      <w:pPr>
+        <w:pStyle w:val="NoSpacing"/>
+        <w:jc w:val="center"/>
+        <w:rPr>
+          <w:sz w:val="24"/>
+          <w:szCs w:val="24"/>
+        </w:rPr>
+      </w:pPr>
+      <w:r>
+        <w:rPr>
+          <w:sz w:val="24"/>
+          <w:szCs w:val="24"/>
+        </w:rPr>
+        <w:t>KATHARYN ALEXANDRE D. MAYO</w:t>
+      </w:r>
+    </w:p>
+    <w:p>
+      <w:pPr>
+        <w:pStyle w:val="NoSpacing"/>
+        <w:jc w:val="center"/>
+        <w:rPr>
+          <w:sz w:val="24"/>
+          <w:szCs w:val="24"/>
+        </w:rPr>
+      </w:pPr>
+      <w:r>
+        <w:rPr>
+          <w:sz w:val="24"/>
+          <w:szCs w:val="24"/>
+        </w:rPr>
+        <w:t>RENON ERROL C. DADULLA</w:t>
+      </w:r>
+    </w:p>
+    <w:p>
+      <w:pPr>
+        <w:pStyle w:val="NoSpacing"/>
+        <w:jc w:val="center"/>
+        <w:rPr>
+          <w:sz w:val="24"/>
+          <w:szCs w:val="24"/>
+        </w:rPr>
+      </w:pPr>
+    </w:p>
+    <w:p>
+      <w:pPr>
+        <w:pStyle w:val="NoSpacing"/>
+        <w:ind w:left="4320"/>
+        <w:rPr>
+          <w:sz w:val="24"/>
+          <w:szCs w:val="24"/>
+        </w:rPr>
+      </w:pPr>
+      <w:r>
+        <w:rPr>
+          <w:sz w:val="24"/>
+          <w:szCs w:val="24"/>
+        </w:rPr>
+        <w:t>IT-111</w:t>
+      </w:r>
+    </w:p>
+    <w:p>
+      <w:pPr>
+        <w:pStyle w:val="NoSpacing"/>
+        <w:jc w:val="center"/>
+        <w:rPr>
+          <w:sz w:val="24"/>
+          <w:szCs w:val="24"/>
+        </w:rPr>
+      </w:pPr>
+      <w:r>
+        <w:rPr>
+          <w:sz w:val="24"/>
+          <w:szCs w:val="24"/>
+        </w:rPr>
+        <w:lastRenderedPageBreak/>
+        <w:t>TABLE OF CONTENTS</w:t>
+      </w:r>
+    </w:p>
+    <w:p>
+      <w:pPr>
+        <w:pStyle w:val="NoSpacing"/>
+        <w:ind w:left="4320"/>
+        <w:rPr>
+          <w:sz w:val="24"/>
+          <w:szCs w:val="24"/>
+        </w:rPr>
+      </w:pPr>
+    </w:p>
     <w:sectPr>
       <w:pgSz w:w="12240" w:h="15840"/>
       <w:pgMar w:top="1440" w:right="1440" w:bottom="1440" w:left="1440" w:header="720" w:footer="720" w:gutter="0"/>
@@ -202,6 +466,45 @@
     <w:semiHidden/>
     <w:unhideWhenUsed/>
   </w:style>
+  <w:style w:type="paragraph" w:styleId="BalloonText">
+    <w:name w:val="Balloon Text"/>
+    <w:basedOn w:val="Normal"/>
+    <w:link w:val="BalloonTextChar"/>
+    <w:uiPriority w:val="99"/>
+    <w:semiHidden/>
+    <w:unhideWhenUsed/>
+    <w:rsid w:val="00FA23C2"/>
+    <w:pPr>
+      <w:spacing w:after="0" w:line="240" w:lineRule="auto"/>
+    </w:pPr>
+    <w:rPr>
+      <w:rFonts w:ascii="Tahoma" w:hAnsi="Tahoma" w:cs="Tahoma"/>
+      <w:sz w:val="16"/>
+      <w:szCs w:val="16"/>
+    </w:rPr>
+  </w:style>
+  <w:style w:type="character" w:customStyle="1" w:styleId="BalloonTextChar">
+    <w:name w:val="Balloon Text Char"/>
+    <w:basedOn w:val="DefaultParagraphFont"/>
+    <w:link w:val="BalloonText"/>
+    <w:uiPriority w:val="99"/>
+    <w:semiHidden/>
+    <w:rsid w:val="00FA23C2"/>
+    <w:rPr>
+      <w:rFonts w:ascii="Tahoma" w:hAnsi="Tahoma" w:cs="Tahoma"/>
+      <w:sz w:val="16"/>
+      <w:szCs w:val="16"/>
+    </w:rPr>
+  </w:style>
+  <w:style w:type="paragraph" w:styleId="NoSpacing">
+    <w:name w:val="No Spacing"/>
+    <w:uiPriority w:val="1"/>
+    <w:qFormat/>
+    <w:rsid w:val="00FA23C2"/>
+    <w:pPr>
+      <w:spacing w:after="0" w:line="240" w:lineRule="auto"/>
+    </w:pPr>
+  </w:style>
 </w:styles>
 </file>
 
@@ -460,7 +763,7 @@
   <a:extraClrSchemeLst/>
   <a:extLst>
     <a:ext uri="{05A4C25C-085E-4340-85A3-A5531E510DB2}">
-      <thm15:themeFamily xmlns="" xmlns:thm15="http://schemas.microsoft.com/office/thememl/2012/main" name="Office Theme" id="{62F939B6-93AF-4DB8-9C6B-D6C7DFDC589F}" vid="{4A3C46E8-61CC-4603-A589-7422A47A8E4A}"/>
+      <thm15:themeFamily xmlns:thm15="http://schemas.microsoft.com/office/thememl/2012/main" xmlns="" name="Office Theme" id="{62F939B6-93AF-4DB8-9C6B-D6C7DFDC589F}" vid="{4A3C46E8-61CC-4603-A589-7422A47A8E4A}"/>
     </a:ext>
   </a:extLst>
 </a:theme>

</xml_diff>